<commit_message>
updated design 1 turnin page
</commit_message>
<xml_diff>
--- a/docs/projects/design1-turnin.docx
+++ b/docs/projects/design1-turnin.docx
@@ -71,7 +71,7 @@
         <w:pStyle w:val="Date"/>
       </w:pPr>
       <w:r>
-        <w:t xml:space="preserve">2023-09-25</w:t>
+        <w:t xml:space="preserve">2024-09-23</w:t>
       </w:r>
     </w:p>
     <w:bookmarkStart w:id="34" w:name="turn-in-your-design-1"/>
@@ -129,7 +129,7 @@
           <w:i/>
           <w:iCs/>
         </w:rPr>
-        <w:t xml:space="preserve">Fisher_Gao.pdf</w:t>
+        <w:t xml:space="preserve">Hasegawa_Kondo.pdf</w:t>
       </w:r>
       <w:r>
         <w:t xml:space="preserve">”</w:t>
@@ -165,7 +165,7 @@
         </w:numPr>
       </w:pPr>
       <w:r>
-        <w:t xml:space="preserve">Post your final draft by midnight on Wednesday 10/4 [</w:t>
+        <w:t xml:space="preserve">Post your final draft by midnight on Tuesday 10/1 [</w:t>
       </w:r>
       <w:hyperlink r:id="rId21">
         <w:r>

</xml_diff>